<commit_message>
chỉnh sửa testcase và data
</commit_message>
<xml_diff>
--- a/Data/NhatKyChinhSuaData.docx
+++ b/Data/NhatKyChinhSuaData.docx
@@ -3,7 +3,15 @@
 <w:document xmlns:ve="http://schemas.openxmlformats.org/markup-compatibility/2006" xmlns:o="urn:schemas-microsoft-com:office:office" xmlns:r="http://schemas.openxmlformats.org/officeDocument/2006/relationships" xmlns:m="http://schemas.openxmlformats.org/officeDocument/2006/math" xmlns:v="urn:schemas-microsoft-com:vml" xmlns:wp="http://schemas.openxmlformats.org/drawingml/2006/wordprocessingDrawing" xmlns:w10="urn:schemas-microsoft-com:office:word" xmlns:w="http://schemas.openxmlformats.org/wordprocessingml/2006/main" xmlns:wne="http://schemas.microsoft.com/office/word/2006/wordml">
   <w:body>
     <w:p>
-      <w:r>
+      <w:pPr>
+        <w:rPr>
+          <w:b/>
+        </w:rPr>
+      </w:pPr>
+      <w:r>
+        <w:rPr>
+          <w:b/>
+        </w:rPr>
         <w:t>23h00 20/05 Nguyễn Hoàng Liêm</w:t>
       </w:r>
     </w:p>
@@ -13,6 +21,15 @@
       </w:r>
     </w:p>
     <w:p>
+      <w:pPr>
+        <w:rPr>
+          <w:rFonts w:ascii="Courier New" w:hAnsi="Courier New" w:cs="Courier New"/>
+          <w:noProof/>
+          <w:color w:val="808080"/>
+          <w:sz w:val="20"/>
+          <w:szCs w:val="20"/>
+        </w:rPr>
+      </w:pPr>
       <w:r>
         <w:rPr>
           <w:rFonts w:ascii="Courier New" w:hAnsi="Courier New" w:cs="Courier New"/>
@@ -222,6 +239,249 @@
           <w:szCs w:val="20"/>
         </w:rPr>
         <w:t>)</w:t>
+      </w:r>
+    </w:p>
+    <w:p>
+      <w:pPr>
+        <w:rPr>
+          <w:rFonts w:cstheme="minorHAnsi"/>
+          <w:b/>
+          <w:noProof/>
+        </w:rPr>
+      </w:pPr>
+      <w:r>
+        <w:rPr>
+          <w:rFonts w:cstheme="minorHAnsi"/>
+          <w:b/>
+          <w:noProof/>
+        </w:rPr>
+        <w:t>13h00 27/06 Trần Hưng Thuận</w:t>
+      </w:r>
+    </w:p>
+    <w:p>
+      <w:pPr>
+        <w:autoSpaceDE w:val="0"/>
+        <w:autoSpaceDN w:val="0"/>
+        <w:adjustRightInd w:val="0"/>
+        <w:spacing w:after="0" w:line="240" w:lineRule="auto"/>
+        <w:rPr>
+          <w:rFonts w:ascii="Courier New" w:hAnsi="Courier New" w:cs="Courier New"/>
+          <w:noProof/>
+          <w:sz w:val="20"/>
+          <w:szCs w:val="20"/>
+        </w:rPr>
+      </w:pPr>
+      <w:r>
+        <w:rPr>
+          <w:rFonts w:ascii="Courier New" w:hAnsi="Courier New" w:cs="Courier New"/>
+          <w:noProof/>
+          <w:color w:val="0000FF"/>
+          <w:sz w:val="20"/>
+          <w:szCs w:val="20"/>
+        </w:rPr>
+        <w:t>UPDATE</w:t>
+      </w:r>
+      <w:r>
+        <w:rPr>
+          <w:rFonts w:ascii="Courier New" w:hAnsi="Courier New" w:cs="Courier New"/>
+          <w:noProof/>
+          <w:sz w:val="20"/>
+          <w:szCs w:val="20"/>
+        </w:rPr>
+        <w:t xml:space="preserve"> DOAN </w:t>
+      </w:r>
+      <w:r>
+        <w:rPr>
+          <w:rFonts w:ascii="Courier New" w:hAnsi="Courier New" w:cs="Courier New"/>
+          <w:noProof/>
+          <w:color w:val="0000FF"/>
+          <w:sz w:val="20"/>
+          <w:szCs w:val="20"/>
+        </w:rPr>
+        <w:t>SET</w:t>
+      </w:r>
+      <w:r>
+        <w:rPr>
+          <w:rFonts w:ascii="Courier New" w:hAnsi="Courier New" w:cs="Courier New"/>
+          <w:noProof/>
+          <w:sz w:val="20"/>
+          <w:szCs w:val="20"/>
+        </w:rPr>
+        <w:t xml:space="preserve"> ThoiHanNop</w:t>
+      </w:r>
+      <w:r>
+        <w:rPr>
+          <w:rFonts w:ascii="Courier New" w:hAnsi="Courier New" w:cs="Courier New"/>
+          <w:noProof/>
+          <w:color w:val="808080"/>
+          <w:sz w:val="20"/>
+          <w:szCs w:val="20"/>
+        </w:rPr>
+        <w:t>=</w:t>
+      </w:r>
+      <w:r>
+        <w:rPr>
+          <w:rFonts w:ascii="Courier New" w:hAnsi="Courier New" w:cs="Courier New"/>
+          <w:noProof/>
+          <w:color w:val="FF0000"/>
+          <w:sz w:val="20"/>
+          <w:szCs w:val="20"/>
+        </w:rPr>
+        <w:t>'4/8/12'</w:t>
+      </w:r>
+      <w:r>
+        <w:rPr>
+          <w:rFonts w:ascii="Courier New" w:hAnsi="Courier New" w:cs="Courier New"/>
+          <w:noProof/>
+          <w:sz w:val="20"/>
+          <w:szCs w:val="20"/>
+        </w:rPr>
+        <w:t xml:space="preserve">  </w:t>
+      </w:r>
+      <w:r>
+        <w:rPr>
+          <w:rFonts w:ascii="Courier New" w:hAnsi="Courier New" w:cs="Courier New"/>
+          <w:noProof/>
+          <w:color w:val="0000FF"/>
+          <w:sz w:val="20"/>
+          <w:szCs w:val="20"/>
+        </w:rPr>
+        <w:t>WHERE</w:t>
+      </w:r>
+      <w:r>
+        <w:rPr>
+          <w:rFonts w:ascii="Courier New" w:hAnsi="Courier New" w:cs="Courier New"/>
+          <w:noProof/>
+          <w:sz w:val="20"/>
+          <w:szCs w:val="20"/>
+        </w:rPr>
+        <w:t xml:space="preserve"> MaDoAn </w:t>
+      </w:r>
+      <w:r>
+        <w:rPr>
+          <w:rFonts w:ascii="Courier New" w:hAnsi="Courier New" w:cs="Courier New"/>
+          <w:noProof/>
+          <w:color w:val="808080"/>
+          <w:sz w:val="20"/>
+          <w:szCs w:val="20"/>
+        </w:rPr>
+        <w:t>=</w:t>
+      </w:r>
+      <w:r>
+        <w:rPr>
+          <w:rFonts w:ascii="Courier New" w:hAnsi="Courier New" w:cs="Courier New"/>
+          <w:noProof/>
+          <w:sz w:val="20"/>
+          <w:szCs w:val="20"/>
+        </w:rPr>
+        <w:t>2</w:t>
+      </w:r>
+    </w:p>
+    <w:p>
+      <w:r>
+        <w:rPr>
+          <w:rFonts w:ascii="Courier New" w:hAnsi="Courier New" w:cs="Courier New"/>
+          <w:noProof/>
+          <w:color w:val="0000FF"/>
+          <w:sz w:val="20"/>
+          <w:szCs w:val="20"/>
+        </w:rPr>
+        <w:t>UPDATE</w:t>
+      </w:r>
+      <w:r>
+        <w:rPr>
+          <w:rFonts w:ascii="Courier New" w:hAnsi="Courier New" w:cs="Courier New"/>
+          <w:noProof/>
+          <w:sz w:val="20"/>
+          <w:szCs w:val="20"/>
+        </w:rPr>
+        <w:t xml:space="preserve"> MONHOC </w:t>
+      </w:r>
+      <w:r>
+        <w:rPr>
+          <w:rFonts w:ascii="Courier New" w:hAnsi="Courier New" w:cs="Courier New"/>
+          <w:noProof/>
+          <w:color w:val="0000FF"/>
+          <w:sz w:val="20"/>
+          <w:szCs w:val="20"/>
+        </w:rPr>
+        <w:t>SET</w:t>
+      </w:r>
+      <w:r>
+        <w:rPr>
+          <w:rFonts w:ascii="Courier New" w:hAnsi="Courier New" w:cs="Courier New"/>
+          <w:noProof/>
+          <w:sz w:val="20"/>
+          <w:szCs w:val="20"/>
+        </w:rPr>
+        <w:t xml:space="preserve"> THOIGIANKETTHUC </w:t>
+      </w:r>
+      <w:r>
+        <w:rPr>
+          <w:rFonts w:ascii="Courier New" w:hAnsi="Courier New" w:cs="Courier New"/>
+          <w:noProof/>
+          <w:color w:val="808080"/>
+          <w:sz w:val="20"/>
+          <w:szCs w:val="20"/>
+        </w:rPr>
+        <w:t>=</w:t>
+      </w:r>
+      <w:r>
+        <w:rPr>
+          <w:rFonts w:ascii="Courier New" w:hAnsi="Courier New" w:cs="Courier New"/>
+          <w:noProof/>
+          <w:color w:val="FF0000"/>
+          <w:sz w:val="20"/>
+          <w:szCs w:val="20"/>
+        </w:rPr>
+        <w:t>'7/5/12'</w:t>
+      </w:r>
+      <w:r>
+        <w:rPr>
+          <w:rFonts w:ascii="Courier New" w:hAnsi="Courier New" w:cs="Courier New"/>
+          <w:noProof/>
+          <w:sz w:val="20"/>
+          <w:szCs w:val="20"/>
+        </w:rPr>
+        <w:t xml:space="preserve"> </w:t>
+      </w:r>
+      <w:r>
+        <w:rPr>
+          <w:rFonts w:ascii="Courier New" w:hAnsi="Courier New" w:cs="Courier New"/>
+          <w:noProof/>
+          <w:color w:val="0000FF"/>
+          <w:sz w:val="20"/>
+          <w:szCs w:val="20"/>
+        </w:rPr>
+        <w:t>WHERE</w:t>
+      </w:r>
+      <w:r>
+        <w:rPr>
+          <w:rFonts w:ascii="Courier New" w:hAnsi="Courier New" w:cs="Courier New"/>
+          <w:noProof/>
+          <w:sz w:val="20"/>
+          <w:szCs w:val="20"/>
+        </w:rPr>
+        <w:t xml:space="preserve"> MaMonHoc </w:t>
+      </w:r>
+      <w:r>
+        <w:rPr>
+          <w:rFonts w:ascii="Courier New" w:hAnsi="Courier New" w:cs="Courier New"/>
+          <w:noProof/>
+          <w:color w:val="808080"/>
+          <w:sz w:val="20"/>
+          <w:szCs w:val="20"/>
+        </w:rPr>
+        <w:t>=</w:t>
+      </w:r>
+      <w:r>
+        <w:rPr>
+          <w:rFonts w:ascii="Courier New" w:hAnsi="Courier New" w:cs="Courier New"/>
+          <w:noProof/>
+          <w:sz w:val="20"/>
+          <w:szCs w:val="20"/>
+        </w:rPr>
+        <w:t>9</w:t>
       </w:r>
     </w:p>
     <w:sectPr>
@@ -393,6 +653,7 @@
   <w:style w:type="paragraph" w:default="1" w:styleId="Normal">
     <w:name w:val="Normal"/>
     <w:qFormat/>
+    <w:rsid w:val="00CB2CC3"/>
   </w:style>
   <w:style w:type="character" w:default="1" w:styleId="DefaultParagraphFont">
     <w:name w:val="Default Paragraph Font"/>

</xml_diff>

<commit_message>
0812266 commit bài làm 17h15 29/5
</commit_message>
<xml_diff>
--- a/Data/NhatKyChinhSuaData.docx
+++ b/Data/NhatKyChinhSuaData.docx
@@ -1,6 +1,6 @@
 
 <file path=word/document.xml><?xml version="1.0" encoding="utf-8"?>
-<w:document xmlns:ve="http://schemas.openxmlformats.org/markup-compatibility/2006" xmlns:o="urn:schemas-microsoft-com:office:office" xmlns:r="http://schemas.openxmlformats.org/officeDocument/2006/relationships" xmlns:m="http://schemas.openxmlformats.org/officeDocument/2006/math" xmlns:v="urn:schemas-microsoft-com:vml" xmlns:wp="http://schemas.openxmlformats.org/drawingml/2006/wordprocessingDrawing" xmlns:w10="urn:schemas-microsoft-com:office:word" xmlns:w="http://schemas.openxmlformats.org/wordprocessingml/2006/main" xmlns:wne="http://schemas.microsoft.com/office/word/2006/wordml">
+<w:document xmlns:wpc="http://schemas.microsoft.com/office/word/2010/wordprocessingCanvas" xmlns:mc="http://schemas.openxmlformats.org/markup-compatibility/2006" xmlns:o="urn:schemas-microsoft-com:office:office" xmlns:r="http://schemas.openxmlformats.org/officeDocument/2006/relationships" xmlns:m="http://schemas.openxmlformats.org/officeDocument/2006/math" xmlns:v="urn:schemas-microsoft-com:vml" xmlns:wp14="http://schemas.microsoft.com/office/word/2010/wordprocessingDrawing" xmlns:wp="http://schemas.openxmlformats.org/drawingml/2006/wordprocessingDrawing" xmlns:w10="urn:schemas-microsoft-com:office:word" xmlns:w="http://schemas.openxmlformats.org/wordprocessingml/2006/main" xmlns:w14="http://schemas.microsoft.com/office/word/2010/wordml" xmlns:wpg="http://schemas.microsoft.com/office/word/2010/wordprocessingGroup" xmlns:wpi="http://schemas.microsoft.com/office/word/2010/wordprocessingInk" xmlns:wne="http://schemas.microsoft.com/office/word/2006/wordml" xmlns:wps="http://schemas.microsoft.com/office/word/2010/wordprocessingShape" mc:Ignorable="w14 wp14">
   <w:body>
     <w:p>
       <w:pPr>
@@ -12,7 +12,19 @@
         <w:rPr>
           <w:b/>
         </w:rPr>
-        <w:t>23h00 20/05 Nguyễn Hoàng Liêm</w:t>
+        <w:t xml:space="preserve">23h00 20/05 </w:t>
+      </w:r>
+      <w:r>
+        <w:rPr>
+          <w:b/>
+        </w:rPr>
+        <w:t>Trương</w:t>
+      </w:r>
+      <w:r>
+        <w:rPr>
+          <w:b/>
+        </w:rPr>
+        <w:t xml:space="preserve"> Hoàng Liêm</w:t>
       </w:r>
     </w:p>
     <w:p>
@@ -378,6 +390,14 @@
       </w:r>
     </w:p>
     <w:p>
+      <w:pPr>
+        <w:rPr>
+          <w:rFonts w:ascii="Courier New" w:hAnsi="Courier New" w:cs="Courier New"/>
+          <w:noProof/>
+          <w:sz w:val="20"/>
+          <w:szCs w:val="20"/>
+        </w:rPr>
+      </w:pPr>
       <w:r>
         <w:rPr>
           <w:rFonts w:ascii="Courier New" w:hAnsi="Courier New" w:cs="Courier New"/>
@@ -482,6 +502,177 @@
           <w:szCs w:val="20"/>
         </w:rPr>
         <w:t>9</w:t>
+      </w:r>
+    </w:p>
+    <w:p>
+      <w:pPr>
+        <w:rPr>
+          <w:rFonts w:cstheme="minorHAnsi"/>
+          <w:b/>
+          <w:noProof/>
+        </w:rPr>
+      </w:pPr>
+      <w:r>
+        <w:rPr>
+          <w:rFonts w:cstheme="minorHAnsi"/>
+          <w:b/>
+          <w:noProof/>
+        </w:rPr>
+        <w:t>17h</w:t>
+      </w:r>
+      <w:r>
+        <w:rPr>
+          <w:rFonts w:cstheme="minorHAnsi"/>
+          <w:b/>
+          <w:noProof/>
+        </w:rPr>
+        <w:t>00</w:t>
+      </w:r>
+      <w:r>
+        <w:rPr>
+          <w:rFonts w:cstheme="minorHAnsi"/>
+          <w:b/>
+          <w:noProof/>
+        </w:rPr>
+        <w:t xml:space="preserve"> 29/05</w:t>
+      </w:r>
+      <w:bookmarkStart w:id="0" w:name="_GoBack"/>
+      <w:bookmarkEnd w:id="0"/>
+      <w:r>
+        <w:rPr>
+          <w:rFonts w:cstheme="minorHAnsi"/>
+          <w:b/>
+          <w:noProof/>
+        </w:rPr>
+        <w:t xml:space="preserve"> Trương Hoàng Liêm</w:t>
+      </w:r>
+    </w:p>
+    <w:p>
+      <w:pPr>
+        <w:autoSpaceDE w:val="0"/>
+        <w:autoSpaceDN w:val="0"/>
+        <w:adjustRightInd w:val="0"/>
+        <w:spacing w:after="0" w:line="240" w:lineRule="auto"/>
+        <w:rPr>
+          <w:rFonts w:ascii="Courier New" w:hAnsi="Courier New" w:cs="Courier New"/>
+          <w:noProof/>
+          <w:sz w:val="20"/>
+          <w:szCs w:val="20"/>
+        </w:rPr>
+      </w:pPr>
+      <w:r>
+        <w:rPr>
+          <w:rFonts w:ascii="Courier New" w:hAnsi="Courier New" w:cs="Courier New"/>
+          <w:noProof/>
+          <w:color w:val="0000FF"/>
+          <w:sz w:val="20"/>
+          <w:szCs w:val="20"/>
+        </w:rPr>
+        <w:t>UPDATE</w:t>
+      </w:r>
+      <w:r>
+        <w:rPr>
+          <w:rFonts w:ascii="Courier New" w:hAnsi="Courier New" w:cs="Courier New"/>
+          <w:noProof/>
+          <w:sz w:val="20"/>
+          <w:szCs w:val="20"/>
+        </w:rPr>
+        <w:t xml:space="preserve"> DOAN </w:t>
+      </w:r>
+      <w:r>
+        <w:rPr>
+          <w:rFonts w:ascii="Courier New" w:hAnsi="Courier New" w:cs="Courier New"/>
+          <w:noProof/>
+          <w:color w:val="0000FF"/>
+          <w:sz w:val="20"/>
+          <w:szCs w:val="20"/>
+        </w:rPr>
+        <w:t>SET</w:t>
+      </w:r>
+      <w:r>
+        <w:rPr>
+          <w:rFonts w:ascii="Courier New" w:hAnsi="Courier New" w:cs="Courier New"/>
+          <w:noProof/>
+          <w:sz w:val="20"/>
+          <w:szCs w:val="20"/>
+        </w:rPr>
+        <w:t xml:space="preserve"> ThoiHanNop </w:t>
+      </w:r>
+      <w:r>
+        <w:rPr>
+          <w:rFonts w:ascii="Courier New" w:hAnsi="Courier New" w:cs="Courier New"/>
+          <w:noProof/>
+          <w:color w:val="808080"/>
+          <w:sz w:val="20"/>
+          <w:szCs w:val="20"/>
+        </w:rPr>
+        <w:t>=</w:t>
+      </w:r>
+      <w:r>
+        <w:rPr>
+          <w:rFonts w:ascii="Courier New" w:hAnsi="Courier New" w:cs="Courier New"/>
+          <w:noProof/>
+          <w:sz w:val="20"/>
+          <w:szCs w:val="20"/>
+        </w:rPr>
+        <w:t xml:space="preserve"> </w:t>
+      </w:r>
+      <w:r>
+        <w:rPr>
+          <w:rFonts w:ascii="Courier New" w:hAnsi="Courier New" w:cs="Courier New"/>
+          <w:noProof/>
+          <w:color w:val="FF0000"/>
+          <w:sz w:val="20"/>
+          <w:szCs w:val="20"/>
+        </w:rPr>
+        <w:t>'06/20/2012'</w:t>
+      </w:r>
+      <w:r>
+        <w:rPr>
+          <w:rFonts w:ascii="Courier New" w:hAnsi="Courier New" w:cs="Courier New"/>
+          <w:noProof/>
+          <w:sz w:val="20"/>
+          <w:szCs w:val="20"/>
+        </w:rPr>
+        <w:t xml:space="preserve"> </w:t>
+      </w:r>
+      <w:r>
+        <w:rPr>
+          <w:rFonts w:ascii="Courier New" w:hAnsi="Courier New" w:cs="Courier New"/>
+          <w:noProof/>
+          <w:color w:val="0000FF"/>
+          <w:sz w:val="20"/>
+          <w:szCs w:val="20"/>
+        </w:rPr>
+        <w:t>WHERE</w:t>
+      </w:r>
+      <w:r>
+        <w:rPr>
+          <w:rFonts w:ascii="Courier New" w:hAnsi="Courier New" w:cs="Courier New"/>
+          <w:noProof/>
+          <w:sz w:val="20"/>
+          <w:szCs w:val="20"/>
+        </w:rPr>
+        <w:t xml:space="preserve"> MaDoAn </w:t>
+      </w:r>
+      <w:r>
+        <w:rPr>
+          <w:rFonts w:ascii="Courier New" w:hAnsi="Courier New" w:cs="Courier New"/>
+          <w:noProof/>
+          <w:color w:val="808080"/>
+          <w:sz w:val="20"/>
+          <w:szCs w:val="20"/>
+        </w:rPr>
+        <w:t>=</w:t>
+      </w:r>
+      <w:r>
+        <w:rPr>
+          <w:rFonts w:ascii="Courier New" w:hAnsi="Courier New" w:cs="Courier New"/>
+          <w:noProof/>
+          <w:sz w:val="20"/>
+          <w:szCs w:val="20"/>
+        </w:rPr>
+        <w:t xml:space="preserve"> 9</w:t>
       </w:r>
     </w:p>
     <w:sectPr>
@@ -495,7 +686,7 @@
 </file>
 
 <file path=word/styles.xml><?xml version="1.0" encoding="utf-8"?>
-<w:styles xmlns:r="http://schemas.openxmlformats.org/officeDocument/2006/relationships" xmlns:w="http://schemas.openxmlformats.org/wordprocessingml/2006/main">
+<w:styles xmlns:mc="http://schemas.openxmlformats.org/markup-compatibility/2006" xmlns:r="http://schemas.openxmlformats.org/officeDocument/2006/relationships" xmlns:w="http://schemas.openxmlformats.org/wordprocessingml/2006/main" xmlns:w14="http://schemas.microsoft.com/office/word/2010/wordml" mc:Ignorable="w14">
   <w:docDefaults>
     <w:rPrDefault>
       <w:rPr>
@@ -666,7 +857,196 @@
     <w:uiPriority w:val="99"/>
     <w:semiHidden/>
     <w:unhideWhenUsed/>
+    <w:tblPr>
+      <w:tblInd w:w="0" w:type="dxa"/>
+      <w:tblCellMar>
+        <w:top w:w="0" w:type="dxa"/>
+        <w:left w:w="108" w:type="dxa"/>
+        <w:bottom w:w="0" w:type="dxa"/>
+        <w:right w:w="108" w:type="dxa"/>
+      </w:tblCellMar>
+    </w:tblPr>
+  </w:style>
+  <w:style w:type="numbering" w:default="1" w:styleId="NoList">
+    <w:name w:val="No List"/>
+    <w:uiPriority w:val="99"/>
+    <w:semiHidden/>
+    <w:unhideWhenUsed/>
+  </w:style>
+</w:styles>
+</file>
+
+<file path=word/stylesWithEffects.xml><?xml version="1.0" encoding="utf-8"?>
+<w:styles xmlns:wpc="http://schemas.microsoft.com/office/word/2010/wordprocessingCanvas" xmlns:mc="http://schemas.openxmlformats.org/markup-compatibility/2006" xmlns:o="urn:schemas-microsoft-com:office:office" xmlns:r="http://schemas.openxmlformats.org/officeDocument/2006/relationships" xmlns:m="http://schemas.openxmlformats.org/officeDocument/2006/math" xmlns:v="urn:schemas-microsoft-com:vml" xmlns:wp14="http://schemas.microsoft.com/office/word/2010/wordprocessingDrawing" xmlns:wp="http://schemas.openxmlformats.org/drawingml/2006/wordprocessingDrawing" xmlns:w10="urn:schemas-microsoft-com:office:word" xmlns:w="http://schemas.openxmlformats.org/wordprocessingml/2006/main" xmlns:w14="http://schemas.microsoft.com/office/word/2010/wordml" xmlns:wpg="http://schemas.microsoft.com/office/word/2010/wordprocessingGroup" xmlns:wpi="http://schemas.microsoft.com/office/word/2010/wordprocessingInk" xmlns:wne="http://schemas.microsoft.com/office/word/2006/wordml" xmlns:wps="http://schemas.microsoft.com/office/word/2010/wordprocessingShape" mc:Ignorable="w14 wp14">
+  <w:docDefaults>
+    <w:rPrDefault>
+      <w:rPr>
+        <w:rFonts w:asciiTheme="minorHAnsi" w:eastAsiaTheme="minorEastAsia" w:hAnsiTheme="minorHAnsi" w:cstheme="minorBidi"/>
+        <w:sz w:val="22"/>
+        <w:szCs w:val="22"/>
+        <w:lang w:val="en-US" w:eastAsia="en-US" w:bidi="ar-SA"/>
+      </w:rPr>
+    </w:rPrDefault>
+    <w:pPrDefault>
+      <w:pPr>
+        <w:spacing w:after="200" w:line="276" w:lineRule="auto"/>
+      </w:pPr>
+    </w:pPrDefault>
+  </w:docDefaults>
+  <w:latentStyles w:defLockedState="0" w:defUIPriority="99" w:defSemiHidden="1" w:defUnhideWhenUsed="1" w:defQFormat="0" w:count="267">
+    <w:lsdException w:name="Normal" w:semiHidden="0" w:uiPriority="0" w:unhideWhenUsed="0" w:qFormat="1"/>
+    <w:lsdException w:name="heading 1" w:semiHidden="0" w:uiPriority="9" w:unhideWhenUsed="0" w:qFormat="1"/>
+    <w:lsdException w:name="heading 2" w:uiPriority="9" w:qFormat="1"/>
+    <w:lsdException w:name="heading 3" w:uiPriority="9" w:qFormat="1"/>
+    <w:lsdException w:name="heading 4" w:uiPriority="9" w:qFormat="1"/>
+    <w:lsdException w:name="heading 5" w:uiPriority="9" w:qFormat="1"/>
+    <w:lsdException w:name="heading 6" w:uiPriority="9" w:qFormat="1"/>
+    <w:lsdException w:name="heading 7" w:uiPriority="9" w:qFormat="1"/>
+    <w:lsdException w:name="heading 8" w:uiPriority="9" w:qFormat="1"/>
+    <w:lsdException w:name="heading 9" w:uiPriority="9" w:qFormat="1"/>
+    <w:lsdException w:name="toc 1" w:uiPriority="39"/>
+    <w:lsdException w:name="toc 2" w:uiPriority="39"/>
+    <w:lsdException w:name="toc 3" w:uiPriority="39"/>
+    <w:lsdException w:name="toc 4" w:uiPriority="39"/>
+    <w:lsdException w:name="toc 5" w:uiPriority="39"/>
+    <w:lsdException w:name="toc 6" w:uiPriority="39"/>
+    <w:lsdException w:name="toc 7" w:uiPriority="39"/>
+    <w:lsdException w:name="toc 8" w:uiPriority="39"/>
+    <w:lsdException w:name="toc 9" w:uiPriority="39"/>
+    <w:lsdException w:name="caption" w:uiPriority="35" w:qFormat="1"/>
+    <w:lsdException w:name="Title" w:semiHidden="0" w:uiPriority="10" w:unhideWhenUsed="0" w:qFormat="1"/>
+    <w:lsdException w:name="Default Paragraph Font" w:uiPriority="1"/>
+    <w:lsdException w:name="Subtitle" w:semiHidden="0" w:uiPriority="11" w:unhideWhenUsed="0" w:qFormat="1"/>
+    <w:lsdException w:name="Strong" w:semiHidden="0" w:uiPriority="22" w:unhideWhenUsed="0" w:qFormat="1"/>
+    <w:lsdException w:name="Emphasis" w:semiHidden="0" w:uiPriority="20" w:unhideWhenUsed="0" w:qFormat="1"/>
+    <w:lsdException w:name="Table Grid" w:semiHidden="0" w:uiPriority="59" w:unhideWhenUsed="0"/>
+    <w:lsdException w:name="Placeholder Text" w:unhideWhenUsed="0"/>
+    <w:lsdException w:name="No Spacing" w:semiHidden="0" w:uiPriority="1" w:unhideWhenUsed="0" w:qFormat="1"/>
+    <w:lsdException w:name="Light Shading" w:semiHidden="0" w:uiPriority="60" w:unhideWhenUsed="0"/>
+    <w:lsdException w:name="Light List" w:semiHidden="0" w:uiPriority="61" w:unhideWhenUsed="0"/>
+    <w:lsdException w:name="Light Grid" w:semiHidden="0" w:uiPriority="62" w:unhideWhenUsed="0"/>
+    <w:lsdException w:name="Medium Shading 1" w:semiHidden="0" w:uiPriority="63" w:unhideWhenUsed="0"/>
+    <w:lsdException w:name="Medium Shading 2" w:semiHidden="0" w:uiPriority="64" w:unhideWhenUsed="0"/>
+    <w:lsdException w:name="Medium List 1" w:semiHidden="0" w:uiPriority="65" w:unhideWhenUsed="0"/>
+    <w:lsdException w:name="Medium List 2" w:semiHidden="0" w:uiPriority="66" w:unhideWhenUsed="0"/>
+    <w:lsdException w:name="Medium Grid 1" w:semiHidden="0" w:uiPriority="67" w:unhideWhenUsed="0"/>
+    <w:lsdException w:name="Medium Grid 2" w:semiHidden="0" w:uiPriority="68" w:unhideWhenUsed="0"/>
+    <w:lsdException w:name="Medium Grid 3" w:semiHidden="0" w:uiPriority="69" w:unhideWhenUsed="0"/>
+    <w:lsdException w:name="Dark List" w:semiHidden="0" w:uiPriority="70" w:unhideWhenUsed="0"/>
+    <w:lsdException w:name="Colorful Shading" w:semiHidden="0" w:uiPriority="71" w:unhideWhenUsed="0"/>
+    <w:lsdException w:name="Colorful List" w:semiHidden="0" w:uiPriority="72" w:unhideWhenUsed="0"/>
+    <w:lsdException w:name="Colorful Grid" w:semiHidden="0" w:uiPriority="73" w:unhideWhenUsed="0"/>
+    <w:lsdException w:name="Light Shading Accent 1" w:semiHidden="0" w:uiPriority="60" w:unhideWhenUsed="0"/>
+    <w:lsdException w:name="Light List Accent 1" w:semiHidden="0" w:uiPriority="61" w:unhideWhenUsed="0"/>
+    <w:lsdException w:name="Light Grid Accent 1" w:semiHidden="0" w:uiPriority="62" w:unhideWhenUsed="0"/>
+    <w:lsdException w:name="Medium Shading 1 Accent 1" w:semiHidden="0" w:uiPriority="63" w:unhideWhenUsed="0"/>
+    <w:lsdException w:name="Medium Shading 2 Accent 1" w:semiHidden="0" w:uiPriority="64" w:unhideWhenUsed="0"/>
+    <w:lsdException w:name="Medium List 1 Accent 1" w:semiHidden="0" w:uiPriority="65" w:unhideWhenUsed="0"/>
+    <w:lsdException w:name="Revision" w:unhideWhenUsed="0"/>
+    <w:lsdException w:name="List Paragraph" w:semiHidden="0" w:uiPriority="34" w:unhideWhenUsed="0" w:qFormat="1"/>
+    <w:lsdException w:name="Quote" w:semiHidden="0" w:uiPriority="29" w:unhideWhenUsed="0" w:qFormat="1"/>
+    <w:lsdException w:name="Intense Quote" w:semiHidden="0" w:uiPriority="30" w:unhideWhenUsed="0" w:qFormat="1"/>
+    <w:lsdException w:name="Medium List 2 Accent 1" w:semiHidden="0" w:uiPriority="66" w:unhideWhenUsed="0"/>
+    <w:lsdException w:name="Medium Grid 1 Accent 1" w:semiHidden="0" w:uiPriority="67" w:unhideWhenUsed="0"/>
+    <w:lsdException w:name="Medium Grid 2 Accent 1" w:semiHidden="0" w:uiPriority="68" w:unhideWhenUsed="0"/>
+    <w:lsdException w:name="Medium Grid 3 Accent 1" w:semiHidden="0" w:uiPriority="69" w:unhideWhenUsed="0"/>
+    <w:lsdException w:name="Dark List Accent 1" w:semiHidden="0" w:uiPriority="70" w:unhideWhenUsed="0"/>
+    <w:lsdException w:name="Colorful Shading Accent 1" w:semiHidden="0" w:uiPriority="71" w:unhideWhenUsed="0"/>
+    <w:lsdException w:name="Colorful List Accent 1" w:semiHidden="0" w:uiPriority="72" w:unhideWhenUsed="0"/>
+    <w:lsdException w:name="Colorful Grid Accent 1" w:semiHidden="0" w:uiPriority="73" w:unhideWhenUsed="0"/>
+    <w:lsdException w:name="Light Shading Accent 2" w:semiHidden="0" w:uiPriority="60" w:unhideWhenUsed="0"/>
+    <w:lsdException w:name="Light List Accent 2" w:semiHidden="0" w:uiPriority="61" w:unhideWhenUsed="0"/>
+    <w:lsdException w:name="Light Grid Accent 2" w:semiHidden="0" w:uiPriority="62" w:unhideWhenUsed="0"/>
+    <w:lsdException w:name="Medium Shading 1 Accent 2" w:semiHidden="0" w:uiPriority="63" w:unhideWhenUsed="0"/>
+    <w:lsdException w:name="Medium Shading 2 Accent 2" w:semiHidden="0" w:uiPriority="64" w:unhideWhenUsed="0"/>
+    <w:lsdException w:name="Medium List 1 Accent 2" w:semiHidden="0" w:uiPriority="65" w:unhideWhenUsed="0"/>
+    <w:lsdException w:name="Medium List 2 Accent 2" w:semiHidden="0" w:uiPriority="66" w:unhideWhenUsed="0"/>
+    <w:lsdException w:name="Medium Grid 1 Accent 2" w:semiHidden="0" w:uiPriority="67" w:unhideWhenUsed="0"/>
+    <w:lsdException w:name="Medium Grid 2 Accent 2" w:semiHidden="0" w:uiPriority="68" w:unhideWhenUsed="0"/>
+    <w:lsdException w:name="Medium Grid 3 Accent 2" w:semiHidden="0" w:uiPriority="69" w:unhideWhenUsed="0"/>
+    <w:lsdException w:name="Dark List Accent 2" w:semiHidden="0" w:uiPriority="70" w:unhideWhenUsed="0"/>
+    <w:lsdException w:name="Colorful Shading Accent 2" w:semiHidden="0" w:uiPriority="71" w:unhideWhenUsed="0"/>
+    <w:lsdException w:name="Colorful List Accent 2" w:semiHidden="0" w:uiPriority="72" w:unhideWhenUsed="0"/>
+    <w:lsdException w:name="Colorful Grid Accent 2" w:semiHidden="0" w:uiPriority="73" w:unhideWhenUsed="0"/>
+    <w:lsdException w:name="Light Shading Accent 3" w:semiHidden="0" w:uiPriority="60" w:unhideWhenUsed="0"/>
+    <w:lsdException w:name="Light List Accent 3" w:semiHidden="0" w:uiPriority="61" w:unhideWhenUsed="0"/>
+    <w:lsdException w:name="Light Grid Accent 3" w:semiHidden="0" w:uiPriority="62" w:unhideWhenUsed="0"/>
+    <w:lsdException w:name="Medium Shading 1 Accent 3" w:semiHidden="0" w:uiPriority="63" w:unhideWhenUsed="0"/>
+    <w:lsdException w:name="Medium Shading 2 Accent 3" w:semiHidden="0" w:uiPriority="64" w:unhideWhenUsed="0"/>
+    <w:lsdException w:name="Medium List 1 Accent 3" w:semiHidden="0" w:uiPriority="65" w:unhideWhenUsed="0"/>
+    <w:lsdException w:name="Medium List 2 Accent 3" w:semiHidden="0" w:uiPriority="66" w:unhideWhenUsed="0"/>
+    <w:lsdException w:name="Medium Grid 1 Accent 3" w:semiHidden="0" w:uiPriority="67" w:unhideWhenUsed="0"/>
+    <w:lsdException w:name="Medium Grid 2 Accent 3" w:semiHidden="0" w:uiPriority="68" w:unhideWhenUsed="0"/>
+    <w:lsdException w:name="Medium Grid 3 Accent 3" w:semiHidden="0" w:uiPriority="69" w:unhideWhenUsed="0"/>
+    <w:lsdException w:name="Dark List Accent 3" w:semiHidden="0" w:uiPriority="70" w:unhideWhenUsed="0"/>
+    <w:lsdException w:name="Colorful Shading Accent 3" w:semiHidden="0" w:uiPriority="71" w:unhideWhenUsed="0"/>
+    <w:lsdException w:name="Colorful List Accent 3" w:semiHidden="0" w:uiPriority="72" w:unhideWhenUsed="0"/>
+    <w:lsdException w:name="Colorful Grid Accent 3" w:semiHidden="0" w:uiPriority="73" w:unhideWhenUsed="0"/>
+    <w:lsdException w:name="Light Shading Accent 4" w:semiHidden="0" w:uiPriority="60" w:unhideWhenUsed="0"/>
+    <w:lsdException w:name="Light List Accent 4" w:semiHidden="0" w:uiPriority="61" w:unhideWhenUsed="0"/>
+    <w:lsdException w:name="Light Grid Accent 4" w:semiHidden="0" w:uiPriority="62" w:unhideWhenUsed="0"/>
+    <w:lsdException w:name="Medium Shading 1 Accent 4" w:semiHidden="0" w:uiPriority="63" w:unhideWhenUsed="0"/>
+    <w:lsdException w:name="Medium Shading 2 Accent 4" w:semiHidden="0" w:uiPriority="64" w:unhideWhenUsed="0"/>
+    <w:lsdException w:name="Medium List 1 Accent 4" w:semiHidden="0" w:uiPriority="65" w:unhideWhenUsed="0"/>
+    <w:lsdException w:name="Medium List 2 Accent 4" w:semiHidden="0" w:uiPriority="66" w:unhideWhenUsed="0"/>
+    <w:lsdException w:name="Medium Grid 1 Accent 4" w:semiHidden="0" w:uiPriority="67" w:unhideWhenUsed="0"/>
+    <w:lsdException w:name="Medium Grid 2 Accent 4" w:semiHidden="0" w:uiPriority="68" w:unhideWhenUsed="0"/>
+    <w:lsdException w:name="Medium Grid 3 Accent 4" w:semiHidden="0" w:uiPriority="69" w:unhideWhenUsed="0"/>
+    <w:lsdException w:name="Dark List Accent 4" w:semiHidden="0" w:uiPriority="70" w:unhideWhenUsed="0"/>
+    <w:lsdException w:name="Colorful Shading Accent 4" w:semiHidden="0" w:uiPriority="71" w:unhideWhenUsed="0"/>
+    <w:lsdException w:name="Colorful List Accent 4" w:semiHidden="0" w:uiPriority="72" w:unhideWhenUsed="0"/>
+    <w:lsdException w:name="Colorful Grid Accent 4" w:semiHidden="0" w:uiPriority="73" w:unhideWhenUsed="0"/>
+    <w:lsdException w:name="Light Shading Accent 5" w:semiHidden="0" w:uiPriority="60" w:unhideWhenUsed="0"/>
+    <w:lsdException w:name="Light List Accent 5" w:semiHidden="0" w:uiPriority="61" w:unhideWhenUsed="0"/>
+    <w:lsdException w:name="Light Grid Accent 5" w:semiHidden="0" w:uiPriority="62" w:unhideWhenUsed="0"/>
+    <w:lsdException w:name="Medium Shading 1 Accent 5" w:semiHidden="0" w:uiPriority="63" w:unhideWhenUsed="0"/>
+    <w:lsdException w:name="Medium Shading 2 Accent 5" w:semiHidden="0" w:uiPriority="64" w:unhideWhenUsed="0"/>
+    <w:lsdException w:name="Medium List 1 Accent 5" w:semiHidden="0" w:uiPriority="65" w:unhideWhenUsed="0"/>
+    <w:lsdException w:name="Medium List 2 Accent 5" w:semiHidden="0" w:uiPriority="66" w:unhideWhenUsed="0"/>
+    <w:lsdException w:name="Medium Grid 1 Accent 5" w:semiHidden="0" w:uiPriority="67" w:unhideWhenUsed="0"/>
+    <w:lsdException w:name="Medium Grid 2 Accent 5" w:semiHidden="0" w:uiPriority="68" w:unhideWhenUsed="0"/>
+    <w:lsdException w:name="Medium Grid 3 Accent 5" w:semiHidden="0" w:uiPriority="69" w:unhideWhenUsed="0"/>
+    <w:lsdException w:name="Dark List Accent 5" w:semiHidden="0" w:uiPriority="70" w:unhideWhenUsed="0"/>
+    <w:lsdException w:name="Colorful Shading Accent 5" w:semiHidden="0" w:uiPriority="71" w:unhideWhenUsed="0"/>
+    <w:lsdException w:name="Colorful List Accent 5" w:semiHidden="0" w:uiPriority="72" w:unhideWhenUsed="0"/>
+    <w:lsdException w:name="Colorful Grid Accent 5" w:semiHidden="0" w:uiPriority="73" w:unhideWhenUsed="0"/>
+    <w:lsdException w:name="Light Shading Accent 6" w:semiHidden="0" w:uiPriority="60" w:unhideWhenUsed="0"/>
+    <w:lsdException w:name="Light List Accent 6" w:semiHidden="0" w:uiPriority="61" w:unhideWhenUsed="0"/>
+    <w:lsdException w:name="Light Grid Accent 6" w:semiHidden="0" w:uiPriority="62" w:unhideWhenUsed="0"/>
+    <w:lsdException w:name="Medium Shading 1 Accent 6" w:semiHidden="0" w:uiPriority="63" w:unhideWhenUsed="0"/>
+    <w:lsdException w:name="Medium Shading 2 Accent 6" w:semiHidden="0" w:uiPriority="64" w:unhideWhenUsed="0"/>
+    <w:lsdException w:name="Medium List 1 Accent 6" w:semiHidden="0" w:uiPriority="65" w:unhideWhenUsed="0"/>
+    <w:lsdException w:name="Medium List 2 Accent 6" w:semiHidden="0" w:uiPriority="66" w:unhideWhenUsed="0"/>
+    <w:lsdException w:name="Medium Grid 1 Accent 6" w:semiHidden="0" w:uiPriority="67" w:unhideWhenUsed="0"/>
+    <w:lsdException w:name="Medium Grid 2 Accent 6" w:semiHidden="0" w:uiPriority="68" w:unhideWhenUsed="0"/>
+    <w:lsdException w:name="Medium Grid 3 Accent 6" w:semiHidden="0" w:uiPriority="69" w:unhideWhenUsed="0"/>
+    <w:lsdException w:name="Dark List Accent 6" w:semiHidden="0" w:uiPriority="70" w:unhideWhenUsed="0"/>
+    <w:lsdException w:name="Colorful Shading Accent 6" w:semiHidden="0" w:uiPriority="71" w:unhideWhenUsed="0"/>
+    <w:lsdException w:name="Colorful List Accent 6" w:semiHidden="0" w:uiPriority="72" w:unhideWhenUsed="0"/>
+    <w:lsdException w:name="Colorful Grid Accent 6" w:semiHidden="0" w:uiPriority="73" w:unhideWhenUsed="0"/>
+    <w:lsdException w:name="Subtle Emphasis" w:semiHidden="0" w:uiPriority="19" w:unhideWhenUsed="0" w:qFormat="1"/>
+    <w:lsdException w:name="Intense Emphasis" w:semiHidden="0" w:uiPriority="21" w:unhideWhenUsed="0" w:qFormat="1"/>
+    <w:lsdException w:name="Subtle Reference" w:semiHidden="0" w:uiPriority="31" w:unhideWhenUsed="0" w:qFormat="1"/>
+    <w:lsdException w:name="Intense Reference" w:semiHidden="0" w:uiPriority="32" w:unhideWhenUsed="0" w:qFormat="1"/>
+    <w:lsdException w:name="Book Title" w:semiHidden="0" w:uiPriority="33" w:unhideWhenUsed="0" w:qFormat="1"/>
+    <w:lsdException w:name="Bibliography" w:uiPriority="37"/>
+    <w:lsdException w:name="TOC Heading" w:uiPriority="39" w:qFormat="1"/>
+  </w:latentStyles>
+  <w:style w:type="paragraph" w:default="1" w:styleId="Normal">
+    <w:name w:val="Normal"/>
     <w:qFormat/>
+  </w:style>
+  <w:style w:type="character" w:default="1" w:styleId="DefaultParagraphFont">
+    <w:name w:val="Default Paragraph Font"/>
+    <w:uiPriority w:val="1"/>
+    <w:semiHidden/>
+    <w:unhideWhenUsed/>
+  </w:style>
+  <w:style w:type="table" w:default="1" w:styleId="TableNormal">
+    <w:name w:val="Normal Table"/>
+    <w:uiPriority w:val="99"/>
+    <w:semiHidden/>
+    <w:unhideWhenUsed/>
     <w:tblPr>
       <w:tblInd w:w="0" w:type="dxa"/>
       <w:tblCellMar>

</xml_diff>

<commit_message>
- Chỉnh sửa dữ liệu, store và source code. - Chi tiết chỉnh sửa nằm trong 2 file Nhật ký.
</commit_message>
<xml_diff>
--- a/Data/NhatKyChinhSuaData.docx
+++ b/Data/NhatKyChinhSuaData.docx
@@ -1,273 +1,348 @@
 
 <file path=word/document.xml><?xml version="1.0" encoding="utf-8"?>
-<w:document xmlns:wpc="http://schemas.microsoft.com/office/word/2010/wordprocessingCanvas" xmlns:mc="http://schemas.openxmlformats.org/markup-compatibility/2006" xmlns:o="urn:schemas-microsoft-com:office:office" xmlns:r="http://schemas.openxmlformats.org/officeDocument/2006/relationships" xmlns:m="http://schemas.openxmlformats.org/officeDocument/2006/math" xmlns:v="urn:schemas-microsoft-com:vml" xmlns:wp14="http://schemas.microsoft.com/office/word/2010/wordprocessingDrawing" xmlns:wp="http://schemas.openxmlformats.org/drawingml/2006/wordprocessingDrawing" xmlns:w10="urn:schemas-microsoft-com:office:word" xmlns:w="http://schemas.openxmlformats.org/wordprocessingml/2006/main" xmlns:w14="http://schemas.microsoft.com/office/word/2010/wordml" xmlns:wpg="http://schemas.microsoft.com/office/word/2010/wordprocessingGroup" xmlns:wpi="http://schemas.microsoft.com/office/word/2010/wordprocessingInk" xmlns:wne="http://schemas.microsoft.com/office/word/2006/wordml" xmlns:wps="http://schemas.microsoft.com/office/word/2010/wordprocessingShape" mc:Ignorable="w14 wp14">
+<w:document xmlns:ve="http://schemas.openxmlformats.org/markup-compatibility/2006" xmlns:o="urn:schemas-microsoft-com:office:office" xmlns:r="http://schemas.openxmlformats.org/officeDocument/2006/relationships" xmlns:m="http://schemas.openxmlformats.org/officeDocument/2006/math" xmlns:v="urn:schemas-microsoft-com:vml" xmlns:wp="http://schemas.openxmlformats.org/drawingml/2006/wordprocessingDrawing" xmlns:w10="urn:schemas-microsoft-com:office:word" xmlns:w="http://schemas.openxmlformats.org/wordprocessingml/2006/main" xmlns:wne="http://schemas.microsoft.com/office/word/2006/wordml">
   <w:body>
     <w:p>
       <w:pPr>
-        <w:rPr>
-          <w:b/>
+        <w:spacing w:after="0"/>
+        <w:rPr>
+          <w:rFonts w:ascii="Times New Roman" w:hAnsi="Times New Roman" w:cs="Times New Roman"/>
+          <w:b/>
+          <w:sz w:val="24"/>
+          <w:szCs w:val="24"/>
         </w:rPr>
       </w:pPr>
       <w:r>
         <w:rPr>
-          <w:b/>
-        </w:rPr>
-        <w:t xml:space="preserve">23h00 20/05 </w:t>
-      </w:r>
-      <w:r>
-        <w:rPr>
-          <w:b/>
-        </w:rPr>
-        <w:t>Trương</w:t>
-      </w:r>
-      <w:r>
-        <w:rPr>
-          <w:b/>
-        </w:rPr>
-        <w:t xml:space="preserve"> Hoàng Liêm</w:t>
-      </w:r>
-    </w:p>
-    <w:p>
-      <w:r>
-        <w:t>Bảng DE</w:t>
+          <w:rFonts w:ascii="Times New Roman" w:hAnsi="Times New Roman" w:cs="Times New Roman"/>
+          <w:b/>
+          <w:sz w:val="24"/>
+          <w:szCs w:val="24"/>
+        </w:rPr>
+        <w:t xml:space="preserve">0812266 </w:t>
+      </w:r>
+      <w:r>
+        <w:rPr>
+          <w:rFonts w:ascii="Times New Roman" w:hAnsi="Times New Roman" w:cs="Times New Roman"/>
+          <w:b/>
+          <w:sz w:val="24"/>
+          <w:szCs w:val="24"/>
+        </w:rPr>
+        <w:t xml:space="preserve">– </w:t>
+      </w:r>
+      <w:r>
+        <w:rPr>
+          <w:rFonts w:ascii="Times New Roman" w:hAnsi="Times New Roman" w:cs="Times New Roman"/>
+          <w:b/>
+          <w:sz w:val="24"/>
+          <w:szCs w:val="24"/>
+        </w:rPr>
+        <w:t>20/05</w:t>
+      </w:r>
+      <w:r>
+        <w:rPr>
+          <w:rFonts w:ascii="Times New Roman" w:hAnsi="Times New Roman" w:cs="Times New Roman"/>
+          <w:b/>
+          <w:sz w:val="24"/>
+          <w:szCs w:val="24"/>
+        </w:rPr>
+        <w:t xml:space="preserve">/2012 </w:t>
+      </w:r>
+      <w:r>
+        <w:rPr>
+          <w:rFonts w:ascii="Times New Roman" w:hAnsi="Times New Roman" w:cs="Times New Roman"/>
+          <w:b/>
+          <w:sz w:val="24"/>
+          <w:szCs w:val="24"/>
+        </w:rPr>
+        <w:t xml:space="preserve"> </w:t>
+      </w:r>
+      <w:r>
+        <w:rPr>
+          <w:rFonts w:ascii="Times New Roman" w:hAnsi="Times New Roman" w:cs="Times New Roman"/>
+          <w:b/>
+          <w:sz w:val="24"/>
+          <w:szCs w:val="24"/>
+        </w:rPr>
+        <w:t>23:00</w:t>
       </w:r>
     </w:p>
     <w:p>
       <w:pPr>
-        <w:rPr>
-          <w:rFonts w:ascii="Courier New" w:hAnsi="Courier New" w:cs="Courier New"/>
-          <w:noProof/>
-          <w:color w:val="808080"/>
-          <w:sz w:val="20"/>
-          <w:szCs w:val="20"/>
+        <w:spacing w:after="0"/>
+        <w:rPr>
+          <w:rFonts w:ascii="Times New Roman" w:hAnsi="Times New Roman" w:cs="Times New Roman"/>
+          <w:sz w:val="24"/>
+          <w:szCs w:val="24"/>
         </w:rPr>
       </w:pPr>
       <w:r>
         <w:rPr>
-          <w:rFonts w:ascii="Courier New" w:hAnsi="Courier New" w:cs="Courier New"/>
-          <w:noProof/>
-          <w:color w:val="0000FF"/>
-          <w:sz w:val="20"/>
-          <w:szCs w:val="20"/>
-        </w:rPr>
-        <w:t>INSERT</w:t>
-      </w:r>
-      <w:r>
-        <w:rPr>
-          <w:rFonts w:ascii="Courier New" w:hAnsi="Courier New" w:cs="Courier New"/>
-          <w:noProof/>
-          <w:sz w:val="20"/>
-          <w:szCs w:val="20"/>
-        </w:rPr>
-        <w:t xml:space="preserve"> [dbo]</w:t>
-      </w:r>
-      <w:r>
-        <w:rPr>
-          <w:rFonts w:ascii="Courier New" w:hAnsi="Courier New" w:cs="Courier New"/>
-          <w:noProof/>
-          <w:color w:val="808080"/>
-          <w:sz w:val="20"/>
-          <w:szCs w:val="20"/>
-        </w:rPr>
-        <w:t>.</w:t>
-      </w:r>
-      <w:r>
-        <w:rPr>
-          <w:rFonts w:ascii="Courier New" w:hAnsi="Courier New" w:cs="Courier New"/>
-          <w:noProof/>
-          <w:sz w:val="20"/>
-          <w:szCs w:val="20"/>
-        </w:rPr>
-        <w:t xml:space="preserve">[DE] </w:t>
-      </w:r>
-      <w:r>
-        <w:rPr>
-          <w:rFonts w:ascii="Courier New" w:hAnsi="Courier New" w:cs="Courier New"/>
-          <w:noProof/>
-          <w:color w:val="808080"/>
-          <w:sz w:val="20"/>
-          <w:szCs w:val="20"/>
-        </w:rPr>
-        <w:t>(</w:t>
-      </w:r>
-      <w:r>
-        <w:rPr>
-          <w:rFonts w:ascii="Courier New" w:hAnsi="Courier New" w:cs="Courier New"/>
-          <w:noProof/>
-          <w:sz w:val="20"/>
-          <w:szCs w:val="20"/>
-        </w:rPr>
-        <w:t>[MaDe]</w:t>
-      </w:r>
-      <w:r>
-        <w:rPr>
-          <w:rFonts w:ascii="Courier New" w:hAnsi="Courier New" w:cs="Courier New"/>
-          <w:noProof/>
-          <w:color w:val="808080"/>
-          <w:sz w:val="20"/>
-          <w:szCs w:val="20"/>
-        </w:rPr>
-        <w:t>,</w:t>
-      </w:r>
-      <w:r>
-        <w:rPr>
-          <w:rFonts w:ascii="Courier New" w:hAnsi="Courier New" w:cs="Courier New"/>
-          <w:noProof/>
-          <w:sz w:val="20"/>
-          <w:szCs w:val="20"/>
-        </w:rPr>
-        <w:t xml:space="preserve"> [MaDoAn]</w:t>
-      </w:r>
-      <w:r>
-        <w:rPr>
-          <w:rFonts w:ascii="Courier New" w:hAnsi="Courier New" w:cs="Courier New"/>
-          <w:noProof/>
-          <w:color w:val="808080"/>
-          <w:sz w:val="20"/>
-          <w:szCs w:val="20"/>
-        </w:rPr>
-        <w:t>,</w:t>
-      </w:r>
-      <w:r>
-        <w:rPr>
-          <w:rFonts w:ascii="Courier New" w:hAnsi="Courier New" w:cs="Courier New"/>
-          <w:noProof/>
-          <w:sz w:val="20"/>
-          <w:szCs w:val="20"/>
-        </w:rPr>
-        <w:t xml:space="preserve"> [LienKet]</w:t>
-      </w:r>
-      <w:r>
-        <w:rPr>
-          <w:rFonts w:ascii="Courier New" w:hAnsi="Courier New" w:cs="Courier New"/>
-          <w:noProof/>
-          <w:color w:val="808080"/>
-          <w:sz w:val="20"/>
-          <w:szCs w:val="20"/>
-        </w:rPr>
-        <w:t>)</w:t>
-      </w:r>
-      <w:r>
-        <w:rPr>
-          <w:rFonts w:ascii="Courier New" w:hAnsi="Courier New" w:cs="Courier New"/>
-          <w:noProof/>
-          <w:sz w:val="20"/>
-          <w:szCs w:val="20"/>
-        </w:rPr>
-        <w:t xml:space="preserve"> </w:t>
-      </w:r>
-      <w:r>
-        <w:rPr>
-          <w:rFonts w:ascii="Courier New" w:hAnsi="Courier New" w:cs="Courier New"/>
-          <w:noProof/>
-          <w:color w:val="0000FF"/>
-          <w:sz w:val="20"/>
-          <w:szCs w:val="20"/>
-        </w:rPr>
-        <w:t>VALUES</w:t>
-      </w:r>
-      <w:r>
-        <w:rPr>
-          <w:rFonts w:ascii="Courier New" w:hAnsi="Courier New" w:cs="Courier New"/>
-          <w:noProof/>
-          <w:sz w:val="20"/>
-          <w:szCs w:val="20"/>
-        </w:rPr>
-        <w:t xml:space="preserve"> </w:t>
-      </w:r>
-      <w:r>
-        <w:rPr>
-          <w:rFonts w:ascii="Courier New" w:hAnsi="Courier New" w:cs="Courier New"/>
-          <w:noProof/>
-          <w:color w:val="808080"/>
-          <w:sz w:val="20"/>
-          <w:szCs w:val="20"/>
-        </w:rPr>
-        <w:t>(</w:t>
-      </w:r>
-      <w:r>
-        <w:rPr>
-          <w:rFonts w:ascii="Courier New" w:hAnsi="Courier New" w:cs="Courier New"/>
-          <w:noProof/>
-          <w:sz w:val="20"/>
-          <w:szCs w:val="20"/>
-        </w:rPr>
-        <w:t>9</w:t>
-      </w:r>
-      <w:r>
-        <w:rPr>
-          <w:rFonts w:ascii="Courier New" w:hAnsi="Courier New" w:cs="Courier New"/>
-          <w:noProof/>
-          <w:color w:val="808080"/>
-          <w:sz w:val="20"/>
-          <w:szCs w:val="20"/>
-        </w:rPr>
-        <w:t>,</w:t>
-      </w:r>
-      <w:r>
-        <w:rPr>
-          <w:rFonts w:ascii="Courier New" w:hAnsi="Courier New" w:cs="Courier New"/>
-          <w:noProof/>
-          <w:sz w:val="20"/>
-          <w:szCs w:val="20"/>
-        </w:rPr>
-        <w:t>9</w:t>
-      </w:r>
-      <w:r>
-        <w:rPr>
-          <w:rFonts w:ascii="Courier New" w:hAnsi="Courier New" w:cs="Courier New"/>
-          <w:noProof/>
-          <w:color w:val="808080"/>
-          <w:sz w:val="20"/>
-          <w:szCs w:val="20"/>
-        </w:rPr>
-        <w:t>,</w:t>
-      </w:r>
-      <w:r>
-        <w:rPr>
-          <w:rFonts w:ascii="Courier New" w:hAnsi="Courier New" w:cs="Courier New"/>
-          <w:noProof/>
-          <w:sz w:val="20"/>
-          <w:szCs w:val="20"/>
-        </w:rPr>
-        <w:t xml:space="preserve"> N</w:t>
-      </w:r>
-      <w:r>
-        <w:rPr>
-          <w:rFonts w:ascii="Courier New" w:hAnsi="Courier New" w:cs="Courier New"/>
-          <w:noProof/>
-          <w:color w:val="FF0000"/>
-          <w:sz w:val="20"/>
-          <w:szCs w:val="20"/>
-        </w:rPr>
-        <w:t>'http://www.10b.com'</w:t>
-      </w:r>
-      <w:r>
-        <w:rPr>
-          <w:rFonts w:ascii="Courier New" w:hAnsi="Courier New" w:cs="Courier New"/>
-          <w:noProof/>
-          <w:color w:val="808080"/>
-          <w:sz w:val="20"/>
-          <w:szCs w:val="20"/>
-        </w:rPr>
-        <w:t>)</w:t>
+          <w:rFonts w:ascii="Times New Roman" w:hAnsi="Times New Roman" w:cs="Times New Roman"/>
+          <w:sz w:val="24"/>
+          <w:szCs w:val="24"/>
+        </w:rPr>
+        <w:t>Bảng DE</w:t>
       </w:r>
     </w:p>
     <w:p>
       <w:pPr>
-        <w:rPr>
-          <w:rFonts w:cstheme="minorHAnsi"/>
-          <w:b/>
-          <w:noProof/>
+        <w:spacing w:after="0"/>
+        <w:rPr>
+          <w:rFonts w:ascii="Courier New" w:hAnsi="Courier New" w:cs="Courier New"/>
+          <w:noProof/>
+          <w:color w:val="808080"/>
+          <w:sz w:val="20"/>
+          <w:szCs w:val="20"/>
         </w:rPr>
       </w:pPr>
       <w:r>
         <w:rPr>
-          <w:rFonts w:cstheme="minorHAnsi"/>
-          <w:b/>
-          <w:noProof/>
-        </w:rPr>
-        <w:t>13h00 27/06 Trần Hưng Thuận</w:t>
+          <w:rFonts w:ascii="Courier New" w:hAnsi="Courier New" w:cs="Courier New"/>
+          <w:noProof/>
+          <w:color w:val="0000FF"/>
+          <w:sz w:val="20"/>
+          <w:szCs w:val="20"/>
+        </w:rPr>
+        <w:t>INSERT</w:t>
+      </w:r>
+      <w:r>
+        <w:rPr>
+          <w:rFonts w:ascii="Courier New" w:hAnsi="Courier New" w:cs="Courier New"/>
+          <w:noProof/>
+          <w:sz w:val="20"/>
+          <w:szCs w:val="20"/>
+        </w:rPr>
+        <w:t xml:space="preserve"> [dbo]</w:t>
+      </w:r>
+      <w:r>
+        <w:rPr>
+          <w:rFonts w:ascii="Courier New" w:hAnsi="Courier New" w:cs="Courier New"/>
+          <w:noProof/>
+          <w:color w:val="808080"/>
+          <w:sz w:val="20"/>
+          <w:szCs w:val="20"/>
+        </w:rPr>
+        <w:t>.</w:t>
+      </w:r>
+      <w:r>
+        <w:rPr>
+          <w:rFonts w:ascii="Courier New" w:hAnsi="Courier New" w:cs="Courier New"/>
+          <w:noProof/>
+          <w:sz w:val="20"/>
+          <w:szCs w:val="20"/>
+        </w:rPr>
+        <w:t xml:space="preserve">[DE] </w:t>
+      </w:r>
+      <w:r>
+        <w:rPr>
+          <w:rFonts w:ascii="Courier New" w:hAnsi="Courier New" w:cs="Courier New"/>
+          <w:noProof/>
+          <w:color w:val="808080"/>
+          <w:sz w:val="20"/>
+          <w:szCs w:val="20"/>
+        </w:rPr>
+        <w:t>(</w:t>
+      </w:r>
+      <w:r>
+        <w:rPr>
+          <w:rFonts w:ascii="Courier New" w:hAnsi="Courier New" w:cs="Courier New"/>
+          <w:noProof/>
+          <w:sz w:val="20"/>
+          <w:szCs w:val="20"/>
+        </w:rPr>
+        <w:t>[MaDe]</w:t>
+      </w:r>
+      <w:r>
+        <w:rPr>
+          <w:rFonts w:ascii="Courier New" w:hAnsi="Courier New" w:cs="Courier New"/>
+          <w:noProof/>
+          <w:color w:val="808080"/>
+          <w:sz w:val="20"/>
+          <w:szCs w:val="20"/>
+        </w:rPr>
+        <w:t>,</w:t>
+      </w:r>
+      <w:r>
+        <w:rPr>
+          <w:rFonts w:ascii="Courier New" w:hAnsi="Courier New" w:cs="Courier New"/>
+          <w:noProof/>
+          <w:sz w:val="20"/>
+          <w:szCs w:val="20"/>
+        </w:rPr>
+        <w:t xml:space="preserve"> [MaDoAn]</w:t>
+      </w:r>
+      <w:r>
+        <w:rPr>
+          <w:rFonts w:ascii="Courier New" w:hAnsi="Courier New" w:cs="Courier New"/>
+          <w:noProof/>
+          <w:color w:val="808080"/>
+          <w:sz w:val="20"/>
+          <w:szCs w:val="20"/>
+        </w:rPr>
+        <w:t>,</w:t>
+      </w:r>
+      <w:r>
+        <w:rPr>
+          <w:rFonts w:ascii="Courier New" w:hAnsi="Courier New" w:cs="Courier New"/>
+          <w:noProof/>
+          <w:sz w:val="20"/>
+          <w:szCs w:val="20"/>
+        </w:rPr>
+        <w:t xml:space="preserve"> [LienKet]</w:t>
+      </w:r>
+      <w:r>
+        <w:rPr>
+          <w:rFonts w:ascii="Courier New" w:hAnsi="Courier New" w:cs="Courier New"/>
+          <w:noProof/>
+          <w:color w:val="808080"/>
+          <w:sz w:val="20"/>
+          <w:szCs w:val="20"/>
+        </w:rPr>
+        <w:t>)</w:t>
+      </w:r>
+      <w:r>
+        <w:rPr>
+          <w:rFonts w:ascii="Courier New" w:hAnsi="Courier New" w:cs="Courier New"/>
+          <w:noProof/>
+          <w:sz w:val="20"/>
+          <w:szCs w:val="20"/>
+        </w:rPr>
+        <w:t xml:space="preserve"> </w:t>
+      </w:r>
+      <w:r>
+        <w:rPr>
+          <w:rFonts w:ascii="Courier New" w:hAnsi="Courier New" w:cs="Courier New"/>
+          <w:noProof/>
+          <w:color w:val="0000FF"/>
+          <w:sz w:val="20"/>
+          <w:szCs w:val="20"/>
+        </w:rPr>
+        <w:t>VALUES</w:t>
+      </w:r>
+      <w:r>
+        <w:rPr>
+          <w:rFonts w:ascii="Courier New" w:hAnsi="Courier New" w:cs="Courier New"/>
+          <w:noProof/>
+          <w:sz w:val="20"/>
+          <w:szCs w:val="20"/>
+        </w:rPr>
+        <w:t xml:space="preserve"> </w:t>
+      </w:r>
+      <w:r>
+        <w:rPr>
+          <w:rFonts w:ascii="Courier New" w:hAnsi="Courier New" w:cs="Courier New"/>
+          <w:noProof/>
+          <w:color w:val="808080"/>
+          <w:sz w:val="20"/>
+          <w:szCs w:val="20"/>
+        </w:rPr>
+        <w:t>(</w:t>
+      </w:r>
+      <w:r>
+        <w:rPr>
+          <w:rFonts w:ascii="Courier New" w:hAnsi="Courier New" w:cs="Courier New"/>
+          <w:noProof/>
+          <w:sz w:val="20"/>
+          <w:szCs w:val="20"/>
+        </w:rPr>
+        <w:t>9</w:t>
+      </w:r>
+      <w:r>
+        <w:rPr>
+          <w:rFonts w:ascii="Courier New" w:hAnsi="Courier New" w:cs="Courier New"/>
+          <w:noProof/>
+          <w:color w:val="808080"/>
+          <w:sz w:val="20"/>
+          <w:szCs w:val="20"/>
+        </w:rPr>
+        <w:t>,</w:t>
+      </w:r>
+      <w:r>
+        <w:rPr>
+          <w:rFonts w:ascii="Courier New" w:hAnsi="Courier New" w:cs="Courier New"/>
+          <w:noProof/>
+          <w:sz w:val="20"/>
+          <w:szCs w:val="20"/>
+        </w:rPr>
+        <w:t>9</w:t>
+      </w:r>
+      <w:r>
+        <w:rPr>
+          <w:rFonts w:ascii="Courier New" w:hAnsi="Courier New" w:cs="Courier New"/>
+          <w:noProof/>
+          <w:color w:val="808080"/>
+          <w:sz w:val="20"/>
+          <w:szCs w:val="20"/>
+        </w:rPr>
+        <w:t>,</w:t>
+      </w:r>
+      <w:r>
+        <w:rPr>
+          <w:rFonts w:ascii="Courier New" w:hAnsi="Courier New" w:cs="Courier New"/>
+          <w:noProof/>
+          <w:sz w:val="20"/>
+          <w:szCs w:val="20"/>
+        </w:rPr>
+        <w:t xml:space="preserve"> N</w:t>
+      </w:r>
+      <w:r>
+        <w:rPr>
+          <w:rFonts w:ascii="Courier New" w:hAnsi="Courier New" w:cs="Courier New"/>
+          <w:noProof/>
+          <w:color w:val="FF0000"/>
+          <w:sz w:val="20"/>
+          <w:szCs w:val="20"/>
+        </w:rPr>
+        <w:t>'http://www.10b.com'</w:t>
+      </w:r>
+      <w:r>
+        <w:rPr>
+          <w:rFonts w:ascii="Courier New" w:hAnsi="Courier New" w:cs="Courier New"/>
+          <w:noProof/>
+          <w:color w:val="808080"/>
+          <w:sz w:val="20"/>
+          <w:szCs w:val="20"/>
+        </w:rPr>
+        <w:t>)</w:t>
+      </w:r>
+    </w:p>
+    <w:p>
+      <w:pPr>
+        <w:spacing w:after="0"/>
+        <w:rPr>
+          <w:rFonts w:ascii="Times New Roman" w:hAnsi="Times New Roman" w:cs="Times New Roman"/>
+          <w:b/>
+          <w:sz w:val="24"/>
+          <w:szCs w:val="24"/>
+        </w:rPr>
+      </w:pPr>
+      <w:r>
+        <w:rPr>
+          <w:rFonts w:ascii="Times New Roman" w:hAnsi="Times New Roman" w:cs="Times New Roman"/>
+          <w:b/>
+          <w:sz w:val="24"/>
+          <w:szCs w:val="24"/>
+        </w:rPr>
+        <w:t>0812508 –</w:t>
+      </w:r>
+      <w:r>
+        <w:rPr>
+          <w:rFonts w:ascii="Times New Roman" w:hAnsi="Times New Roman" w:cs="Times New Roman"/>
+          <w:b/>
+          <w:sz w:val="24"/>
+          <w:szCs w:val="24"/>
+        </w:rPr>
+        <w:t>27/06</w:t>
+      </w:r>
+      <w:r>
+        <w:rPr>
+          <w:rFonts w:ascii="Times New Roman" w:hAnsi="Times New Roman" w:cs="Times New Roman"/>
+          <w:b/>
+          <w:sz w:val="24"/>
+          <w:szCs w:val="24"/>
+        </w:rPr>
+        <w:t>/2012 13:00</w:t>
       </w:r>
     </w:p>
     <w:p>
@@ -391,6 +466,7 @@
     </w:p>
     <w:p>
       <w:pPr>
+        <w:spacing w:after="0"/>
         <w:rPr>
           <w:rFonts w:ascii="Courier New" w:hAnsi="Courier New" w:cs="Courier New"/>
           <w:noProof/>
@@ -506,45 +582,49 @@
     </w:p>
     <w:p>
       <w:pPr>
-        <w:rPr>
-          <w:rFonts w:cstheme="minorHAnsi"/>
-          <w:b/>
-          <w:noProof/>
+        <w:spacing w:after="0"/>
+        <w:rPr>
+          <w:rFonts w:ascii="Times New Roman" w:hAnsi="Times New Roman" w:cs="Times New Roman"/>
+          <w:b/>
+          <w:sz w:val="24"/>
+          <w:szCs w:val="24"/>
         </w:rPr>
       </w:pPr>
       <w:r>
         <w:rPr>
-          <w:rFonts w:cstheme="minorHAnsi"/>
-          <w:b/>
-          <w:noProof/>
-        </w:rPr>
-        <w:t>17h</w:t>
-      </w:r>
-      <w:r>
-        <w:rPr>
-          <w:rFonts w:cstheme="minorHAnsi"/>
-          <w:b/>
-          <w:noProof/>
+          <w:rFonts w:ascii="Times New Roman" w:hAnsi="Times New Roman" w:cs="Times New Roman"/>
+          <w:b/>
+          <w:sz w:val="24"/>
+          <w:szCs w:val="24"/>
+        </w:rPr>
+        <w:t xml:space="preserve">0812266 – 29/05/2012  </w:t>
+      </w:r>
+      <w:r>
+        <w:rPr>
+          <w:rFonts w:ascii="Times New Roman" w:hAnsi="Times New Roman" w:cs="Times New Roman"/>
+          <w:b/>
+          <w:sz w:val="24"/>
+          <w:szCs w:val="24"/>
+        </w:rPr>
+        <w:t>17</w:t>
+      </w:r>
+      <w:r>
+        <w:rPr>
+          <w:rFonts w:ascii="Times New Roman" w:hAnsi="Times New Roman" w:cs="Times New Roman"/>
+          <w:b/>
+          <w:sz w:val="24"/>
+          <w:szCs w:val="24"/>
+        </w:rPr>
+        <w:t>:</w:t>
+      </w:r>
+      <w:r>
+        <w:rPr>
+          <w:rFonts w:ascii="Times New Roman" w:hAnsi="Times New Roman" w:cs="Times New Roman"/>
+          <w:b/>
+          <w:sz w:val="24"/>
+          <w:szCs w:val="24"/>
         </w:rPr>
         <w:t>00</w:t>
-      </w:r>
-      <w:r>
-        <w:rPr>
-          <w:rFonts w:cstheme="minorHAnsi"/>
-          <w:b/>
-          <w:noProof/>
-        </w:rPr>
-        <w:t xml:space="preserve"> 29/05</w:t>
-      </w:r>
-      <w:bookmarkStart w:id="0" w:name="_GoBack"/>
-      <w:bookmarkEnd w:id="0"/>
-      <w:r>
-        <w:rPr>
-          <w:rFonts w:cstheme="minorHAnsi"/>
-          <w:b/>
-          <w:noProof/>
-        </w:rPr>
-        <w:t xml:space="preserve"> Trương Hoàng Liêm</w:t>
       </w:r>
     </w:p>
     <w:p>
@@ -675,9 +755,111 @@
         <w:t xml:space="preserve"> 9</w:t>
       </w:r>
     </w:p>
+    <w:p>
+      <w:pPr>
+        <w:spacing w:after="0"/>
+        <w:rPr>
+          <w:rFonts w:ascii="Times New Roman" w:hAnsi="Times New Roman" w:cs="Times New Roman"/>
+          <w:b/>
+          <w:sz w:val="24"/>
+          <w:szCs w:val="24"/>
+        </w:rPr>
+      </w:pPr>
+      <w:r>
+        <w:rPr>
+          <w:rFonts w:ascii="Times New Roman" w:hAnsi="Times New Roman" w:cs="Times New Roman"/>
+          <w:b/>
+          <w:sz w:val="24"/>
+          <w:szCs w:val="24"/>
+        </w:rPr>
+        <w:t>0812527</w:t>
+      </w:r>
+      <w:r>
+        <w:rPr>
+          <w:rFonts w:ascii="Times New Roman" w:hAnsi="Times New Roman" w:cs="Times New Roman"/>
+          <w:b/>
+          <w:sz w:val="24"/>
+          <w:szCs w:val="24"/>
+        </w:rPr>
+        <w:t xml:space="preserve"> – </w:t>
+      </w:r>
+      <w:r>
+        <w:rPr>
+          <w:rFonts w:ascii="Times New Roman" w:hAnsi="Times New Roman" w:cs="Times New Roman"/>
+          <w:b/>
+          <w:sz w:val="24"/>
+          <w:szCs w:val="24"/>
+        </w:rPr>
+        <w:t>31</w:t>
+      </w:r>
+      <w:r>
+        <w:rPr>
+          <w:rFonts w:ascii="Times New Roman" w:hAnsi="Times New Roman" w:cs="Times New Roman"/>
+          <w:b/>
+          <w:sz w:val="24"/>
+          <w:szCs w:val="24"/>
+        </w:rPr>
+        <w:t xml:space="preserve">/05/2012  </w:t>
+      </w:r>
+      <w:r>
+        <w:rPr>
+          <w:rFonts w:ascii="Times New Roman" w:hAnsi="Times New Roman" w:cs="Times New Roman"/>
+          <w:b/>
+          <w:sz w:val="24"/>
+          <w:szCs w:val="24"/>
+        </w:rPr>
+        <w:t>7</w:t>
+      </w:r>
+      <w:r>
+        <w:rPr>
+          <w:rFonts w:ascii="Times New Roman" w:hAnsi="Times New Roman" w:cs="Times New Roman"/>
+          <w:b/>
+          <w:sz w:val="24"/>
+          <w:szCs w:val="24"/>
+        </w:rPr>
+        <w:t>:</w:t>
+      </w:r>
+      <w:r>
+        <w:rPr>
+          <w:rFonts w:ascii="Times New Roman" w:hAnsi="Times New Roman" w:cs="Times New Roman"/>
+          <w:b/>
+          <w:sz w:val="24"/>
+          <w:szCs w:val="24"/>
+        </w:rPr>
+        <w:t>38</w:t>
+      </w:r>
+    </w:p>
+    <w:p>
+      <w:pPr>
+        <w:spacing w:after="0"/>
+        <w:rPr>
+          <w:rFonts w:ascii="Times New Roman" w:hAnsi="Times New Roman" w:cs="Times New Roman"/>
+          <w:sz w:val="24"/>
+          <w:szCs w:val="24"/>
+        </w:rPr>
+      </w:pPr>
+      <w:r>
+        <w:rPr>
+          <w:rFonts w:ascii="Times New Roman" w:hAnsi="Times New Roman" w:cs="Times New Roman"/>
+          <w:sz w:val="24"/>
+          <w:szCs w:val="24"/>
+        </w:rPr>
+        <w:t>Chỉnh lại tất cả ngày kết thúc của các môn là 1/6 thành 1/8.</w:t>
+      </w:r>
+    </w:p>
+    <w:p>
+      <w:pPr>
+        <w:spacing w:after="0"/>
+        <w:rPr>
+          <w:rFonts w:ascii="Times New Roman" w:hAnsi="Times New Roman" w:cs="Times New Roman"/>
+          <w:sz w:val="24"/>
+          <w:szCs w:val="24"/>
+        </w:rPr>
+      </w:pPr>
+    </w:p>
     <w:sectPr>
       <w:pgSz w:w="12240" w:h="15840"/>
-      <w:pgMar w:top="1440" w:right="1134" w:bottom="1440" w:left="1134" w:header="720" w:footer="720" w:gutter="0"/>
+      <w:pgMar w:top="851" w:right="851" w:bottom="851" w:left="851" w:header="720" w:footer="720" w:gutter="0"/>
       <w:cols w:space="720"/>
       <w:docGrid w:linePitch="360"/>
     </w:sectPr>
@@ -686,7 +868,7 @@
 </file>
 
 <file path=word/styles.xml><?xml version="1.0" encoding="utf-8"?>
-<w:styles xmlns:mc="http://schemas.openxmlformats.org/markup-compatibility/2006" xmlns:r="http://schemas.openxmlformats.org/officeDocument/2006/relationships" xmlns:w="http://schemas.openxmlformats.org/wordprocessingml/2006/main" xmlns:w14="http://schemas.microsoft.com/office/word/2010/wordml" mc:Ignorable="w14">
+<w:styles xmlns:r="http://schemas.openxmlformats.org/officeDocument/2006/relationships" xmlns:w="http://schemas.openxmlformats.org/wordprocessingml/2006/main">
   <w:docDefaults>
     <w:rPrDefault>
       <w:rPr>
@@ -857,6 +1039,7 @@
     <w:uiPriority w:val="99"/>
     <w:semiHidden/>
     <w:unhideWhenUsed/>
+    <w:qFormat/>
     <w:tblPr>
       <w:tblInd w:w="0" w:type="dxa"/>
       <w:tblCellMar>

</xml_diff>

<commit_message>
- Chỉnh sửa thời gian chờ thành biến để tiện cho việc demo. - Sửa lại giao diện chức năng cập nhật thời hạn nộp. - Ẩn form Login khi đã đăng nhập. - Thêm link phim demo.
</commit_message>
<xml_diff>
--- a/Data/NhatKyChinhSuaData.docx
+++ b/Data/NhatKyChinhSuaData.docx
@@ -845,6 +845,52 @@
           <w:szCs w:val="24"/>
         </w:rPr>
         <w:t>Chỉnh lại tất cả ngày kết thúc của các môn là 1/6 thành 1/8.</w:t>
+      </w:r>
+    </w:p>
+    <w:p>
+      <w:pPr>
+        <w:spacing w:after="0"/>
+        <w:rPr>
+          <w:rFonts w:ascii="Times New Roman" w:hAnsi="Times New Roman" w:cs="Times New Roman"/>
+          <w:b/>
+          <w:sz w:val="24"/>
+          <w:szCs w:val="24"/>
+        </w:rPr>
+      </w:pPr>
+      <w:r>
+        <w:rPr>
+          <w:rFonts w:ascii="Times New Roman" w:hAnsi="Times New Roman" w:cs="Times New Roman"/>
+          <w:b/>
+          <w:sz w:val="24"/>
+          <w:szCs w:val="24"/>
+        </w:rPr>
+        <w:t>0812527 – 02/06/2012  13:36</w:t>
+      </w:r>
+    </w:p>
+    <w:p>
+      <w:pPr>
+        <w:spacing w:after="0"/>
+        <w:rPr>
+          <w:rFonts w:ascii="Times New Roman" w:hAnsi="Times New Roman" w:cs="Times New Roman"/>
+          <w:sz w:val="24"/>
+          <w:szCs w:val="24"/>
+        </w:rPr>
+      </w:pPr>
+      <w:r>
+        <w:rPr>
+          <w:rFonts w:ascii="Times New Roman" w:hAnsi="Times New Roman" w:cs="Times New Roman"/>
+          <w:sz w:val="24"/>
+          <w:szCs w:val="24"/>
+        </w:rPr>
+        <w:t xml:space="preserve">Chỉnh lại tất cả </w:t>
+      </w:r>
+      <w:r>
+        <w:rPr>
+          <w:rFonts w:ascii="Times New Roman" w:hAnsi="Times New Roman" w:cs="Times New Roman"/>
+          <w:sz w:val="24"/>
+          <w:szCs w:val="24"/>
+        </w:rPr>
+        <w:t>tất cả thời gian đợi từ cố định thành biến VARCHAR(10) trong store tổng hợp. Đã sửa lại tương ứng trong phần code DAO.</w:t>
       </w:r>
     </w:p>
     <w:p>

</xml_diff>

<commit_message>
chỉnh data và store
</commit_message>
<xml_diff>
--- a/Data/NhatKyChinhSuaData.docx
+++ b/Data/NhatKyChinhSuaData.docx
@@ -898,10 +898,249 @@
         <w:spacing w:after="0"/>
         <w:rPr>
           <w:rFonts w:ascii="Times New Roman" w:hAnsi="Times New Roman" w:cs="Times New Roman"/>
+          <w:b/>
           <w:sz w:val="24"/>
           <w:szCs w:val="24"/>
         </w:rPr>
       </w:pPr>
+      <w:r>
+        <w:rPr>
+          <w:rFonts w:ascii="Times New Roman" w:hAnsi="Times New Roman" w:cs="Times New Roman"/>
+          <w:b/>
+          <w:sz w:val="24"/>
+          <w:szCs w:val="24"/>
+        </w:rPr>
+        <w:t>0812</w:t>
+      </w:r>
+      <w:r>
+        <w:rPr>
+          <w:rFonts w:ascii="Times New Roman" w:hAnsi="Times New Roman" w:cs="Times New Roman"/>
+          <w:b/>
+          <w:sz w:val="24"/>
+          <w:szCs w:val="24"/>
+        </w:rPr>
+        <w:t>50</w:t>
+      </w:r>
+      <w:r>
+        <w:rPr>
+          <w:rFonts w:ascii="Times New Roman" w:hAnsi="Times New Roman" w:cs="Times New Roman"/>
+          <w:b/>
+          <w:sz w:val="24"/>
+          <w:szCs w:val="24"/>
+        </w:rPr>
+        <w:t>6-2/06/2012</w:t>
+      </w:r>
+      <w:r>
+        <w:rPr>
+          <w:rFonts w:ascii="Times New Roman" w:hAnsi="Times New Roman" w:cs="Times New Roman"/>
+          <w:b/>
+          <w:sz w:val="24"/>
+          <w:szCs w:val="24"/>
+        </w:rPr>
+        <w:tab/>
+        <w:t>17:06</w:t>
+      </w:r>
+    </w:p>
+    <w:p>
+      <w:pPr>
+        <w:spacing w:after="0"/>
+        <w:rPr>
+          <w:rFonts w:ascii="Times New Roman" w:hAnsi="Times New Roman" w:cs="Times New Roman"/>
+          <w:sz w:val="24"/>
+          <w:szCs w:val="24"/>
+        </w:rPr>
+      </w:pPr>
+      <w:r>
+        <w:rPr>
+          <w:rFonts w:ascii="Times New Roman" w:hAnsi="Times New Roman" w:cs="Times New Roman"/>
+          <w:sz w:val="24"/>
+          <w:szCs w:val="24"/>
+        </w:rPr>
+        <w:t>Bảng PHANCONG</w:t>
+      </w:r>
+    </w:p>
+    <w:p>
+      <w:pPr>
+        <w:spacing w:after="0"/>
+        <w:rPr>
+          <w:rFonts w:ascii="Times New Roman" w:hAnsi="Times New Roman" w:cs="Times New Roman"/>
+          <w:b/>
+          <w:sz w:val="24"/>
+          <w:szCs w:val="24"/>
+        </w:rPr>
+      </w:pPr>
+      <w:r>
+        <w:rPr>
+          <w:rFonts w:ascii="Courier New" w:hAnsi="Courier New" w:cs="Courier New"/>
+          <w:noProof/>
+          <w:color w:val="0000FF"/>
+          <w:sz w:val="20"/>
+          <w:szCs w:val="20"/>
+        </w:rPr>
+        <w:t>INSERT</w:t>
+      </w:r>
+      <w:r>
+        <w:rPr>
+          <w:rFonts w:ascii="Courier New" w:hAnsi="Courier New" w:cs="Courier New"/>
+          <w:noProof/>
+          <w:sz w:val="20"/>
+          <w:szCs w:val="20"/>
+        </w:rPr>
+        <w:t xml:space="preserve"> [dbo]</w:t>
+      </w:r>
+      <w:r>
+        <w:rPr>
+          <w:rFonts w:ascii="Courier New" w:hAnsi="Courier New" w:cs="Courier New"/>
+          <w:noProof/>
+          <w:color w:val="808080"/>
+          <w:sz w:val="20"/>
+          <w:szCs w:val="20"/>
+        </w:rPr>
+        <w:t>.</w:t>
+      </w:r>
+      <w:r>
+        <w:rPr>
+          <w:rFonts w:ascii="Courier New" w:hAnsi="Courier New" w:cs="Courier New"/>
+          <w:noProof/>
+          <w:sz w:val="20"/>
+          <w:szCs w:val="20"/>
+        </w:rPr>
+        <w:t xml:space="preserve">[PHANCONG] </w:t>
+      </w:r>
+      <w:r>
+        <w:rPr>
+          <w:rFonts w:ascii="Courier New" w:hAnsi="Courier New" w:cs="Courier New"/>
+          <w:noProof/>
+          <w:color w:val="808080"/>
+          <w:sz w:val="20"/>
+          <w:szCs w:val="20"/>
+        </w:rPr>
+        <w:t>(</w:t>
+      </w:r>
+      <w:r>
+        <w:rPr>
+          <w:rFonts w:ascii="Courier New" w:hAnsi="Courier New" w:cs="Courier New"/>
+          <w:noProof/>
+          <w:sz w:val="20"/>
+          <w:szCs w:val="20"/>
+        </w:rPr>
+        <w:t>[MaMonHoc]</w:t>
+      </w:r>
+      <w:r>
+        <w:rPr>
+          <w:rFonts w:ascii="Courier New" w:hAnsi="Courier New" w:cs="Courier New"/>
+          <w:noProof/>
+          <w:color w:val="808080"/>
+          <w:sz w:val="20"/>
+          <w:szCs w:val="20"/>
+        </w:rPr>
+        <w:t>,</w:t>
+      </w:r>
+      <w:r>
+        <w:rPr>
+          <w:rFonts w:ascii="Courier New" w:hAnsi="Courier New" w:cs="Courier New"/>
+          <w:noProof/>
+          <w:sz w:val="20"/>
+          <w:szCs w:val="20"/>
+        </w:rPr>
+        <w:t xml:space="preserve"> [MaGiaoVien]</w:t>
+      </w:r>
+      <w:r>
+        <w:rPr>
+          <w:rFonts w:ascii="Courier New" w:hAnsi="Courier New" w:cs="Courier New"/>
+          <w:noProof/>
+          <w:color w:val="808080"/>
+          <w:sz w:val="20"/>
+          <w:szCs w:val="20"/>
+        </w:rPr>
+        <w:t>)</w:t>
+      </w:r>
+      <w:r>
+        <w:rPr>
+          <w:rFonts w:ascii="Courier New" w:hAnsi="Courier New" w:cs="Courier New"/>
+          <w:noProof/>
+          <w:sz w:val="20"/>
+          <w:szCs w:val="20"/>
+        </w:rPr>
+        <w:t xml:space="preserve"> </w:t>
+      </w:r>
+      <w:r>
+        <w:rPr>
+          <w:rFonts w:ascii="Courier New" w:hAnsi="Courier New" w:cs="Courier New"/>
+          <w:noProof/>
+          <w:color w:val="0000FF"/>
+          <w:sz w:val="20"/>
+          <w:szCs w:val="20"/>
+        </w:rPr>
+        <w:t>VALUES</w:t>
+      </w:r>
+      <w:r>
+        <w:rPr>
+          <w:rFonts w:ascii="Courier New" w:hAnsi="Courier New" w:cs="Courier New"/>
+          <w:noProof/>
+          <w:sz w:val="20"/>
+          <w:szCs w:val="20"/>
+        </w:rPr>
+        <w:t xml:space="preserve"> </w:t>
+      </w:r>
+      <w:r>
+        <w:rPr>
+          <w:rFonts w:ascii="Courier New" w:hAnsi="Courier New" w:cs="Courier New"/>
+          <w:noProof/>
+          <w:color w:val="808080"/>
+          <w:sz w:val="20"/>
+          <w:szCs w:val="20"/>
+        </w:rPr>
+        <w:t>(</w:t>
+      </w:r>
+      <w:r>
+        <w:rPr>
+          <w:rFonts w:ascii="Courier New" w:hAnsi="Courier New" w:cs="Courier New"/>
+          <w:noProof/>
+          <w:sz w:val="20"/>
+          <w:szCs w:val="20"/>
+        </w:rPr>
+        <w:t>3</w:t>
+      </w:r>
+      <w:r>
+        <w:rPr>
+          <w:rFonts w:ascii="Courier New" w:hAnsi="Courier New" w:cs="Courier New"/>
+          <w:noProof/>
+          <w:color w:val="808080"/>
+          <w:sz w:val="20"/>
+          <w:szCs w:val="20"/>
+        </w:rPr>
+        <w:t>,</w:t>
+      </w:r>
+      <w:r>
+        <w:rPr>
+          <w:rFonts w:ascii="Courier New" w:hAnsi="Courier New" w:cs="Courier New"/>
+          <w:noProof/>
+          <w:sz w:val="20"/>
+          <w:szCs w:val="20"/>
+        </w:rPr>
+        <w:t xml:space="preserve"> N</w:t>
+      </w:r>
+      <w:r>
+        <w:rPr>
+          <w:rFonts w:ascii="Courier New" w:hAnsi="Courier New" w:cs="Courier New"/>
+          <w:noProof/>
+          <w:color w:val="FF0000"/>
+          <w:sz w:val="20"/>
+          <w:szCs w:val="20"/>
+        </w:rPr>
+        <w:t>'nndkhoa'</w:t>
+      </w:r>
+      <w:r>
+        <w:rPr>
+          <w:rFonts w:ascii="Courier New" w:hAnsi="Courier New" w:cs="Courier New"/>
+          <w:noProof/>
+          <w:color w:val="808080"/>
+          <w:sz w:val="20"/>
+          <w:szCs w:val="20"/>
+        </w:rPr>
+        <w:t>)</w:t>
+      </w:r>
     </w:p>
     <w:sectPr>
       <w:pgSz w:w="12240" w:h="15840"/>

</xml_diff>